<commit_message>
Cambio de fecha de elaboracion de documento
</commit_message>
<xml_diff>
--- a/cambios/RFCXXXX/ACNF-FI03 Relación de Modificaciones RFC----.docx
+++ b/cambios/RFCXXXX/ACNF-FI03 Relación de Modificaciones RFC----.docx
@@ -378,7 +378,27 @@
                 <w:u w:val="single"/>
               </w:rPr>
               <w:footnoteReference w:customMarkFollows="1" w:id="2"/>
-              <w:t>Soluciones Tecnológicas[1]</w:t>
+              <w:t xml:space="preserve">Soluciones </w:t>
+            </w:r>
+            <w:proofErr w:type="gramStart"/>
+            <w:r>
+              <w:rPr>
+                <w:rFonts w:ascii="Arial" w:hAnsi="Arial" w:cs="Arial"/>
+                <w:color w:val="FFFFFF" w:themeColor="background1"/>
+                <w:sz w:val="20"/>
+                <w:u w:val="single"/>
+              </w:rPr>
+              <w:t>Tecnológicas[</w:t>
+            </w:r>
+            <w:proofErr w:type="gramEnd"/>
+            <w:r>
+              <w:rPr>
+                <w:rFonts w:ascii="Arial" w:hAnsi="Arial" w:cs="Arial"/>
+                <w:color w:val="FFFFFF" w:themeColor="background1"/>
+                <w:sz w:val="20"/>
+                <w:u w:val="single"/>
+              </w:rPr>
+              <w:t>1]</w:t>
             </w:r>
           </w:p>
         </w:tc>
@@ -414,7 +434,27 @@
                 <w:u w:val="single"/>
               </w:rPr>
               <w:footnoteReference w:customMarkFollows="1" w:id="3"/>
-              <w:t>Nombre del Objeto[2]</w:t>
+              <w:t xml:space="preserve">Nombre del </w:t>
+            </w:r>
+            <w:proofErr w:type="gramStart"/>
+            <w:r>
+              <w:rPr>
+                <w:rFonts w:ascii="Arial" w:hAnsi="Arial" w:cs="Arial"/>
+                <w:color w:val="FFFFFF" w:themeColor="background1"/>
+                <w:sz w:val="20"/>
+                <w:u w:val="single"/>
+              </w:rPr>
+              <w:t>Objeto[</w:t>
+            </w:r>
+            <w:proofErr w:type="gramEnd"/>
+            <w:r>
+              <w:rPr>
+                <w:rFonts w:ascii="Arial" w:hAnsi="Arial" w:cs="Arial"/>
+                <w:color w:val="FFFFFF" w:themeColor="background1"/>
+                <w:sz w:val="20"/>
+                <w:u w:val="single"/>
+              </w:rPr>
+              <w:t>2]</w:t>
             </w:r>
           </w:p>
         </w:tc>
@@ -435,6 +475,7 @@
                 <w:u w:val="single"/>
               </w:rPr>
             </w:pPr>
+            <w:proofErr w:type="gramStart"/>
             <w:r>
               <w:rPr>
                 <w:rFonts w:ascii="Arial" w:hAnsi="Arial" w:cs="Arial"/>
@@ -443,7 +484,17 @@
                 <w:u w:val="single"/>
               </w:rPr>
               <w:footnoteReference w:customMarkFollows="1" w:id="4"/>
-              <w:t>Tipo[3]</w:t>
+              <w:t>Tipo[</w:t>
+            </w:r>
+            <w:proofErr w:type="gramEnd"/>
+            <w:r>
+              <w:rPr>
+                <w:rFonts w:ascii="Arial" w:hAnsi="Arial" w:cs="Arial"/>
+                <w:color w:val="FFFFFF" w:themeColor="background1"/>
+                <w:sz w:val="20"/>
+                <w:u w:val="single"/>
+              </w:rPr>
+              <w:t>3]</w:t>
             </w:r>
           </w:p>
         </w:tc>
@@ -464,6 +515,7 @@
                 <w:u w:val="single"/>
               </w:rPr>
             </w:pPr>
+            <w:proofErr w:type="gramStart"/>
             <w:r>
               <w:rPr>
                 <w:rFonts w:ascii="Arial" w:hAnsi="Arial" w:cs="Arial"/>
@@ -472,7 +524,17 @@
                 <w:u w:val="single"/>
               </w:rPr>
               <w:footnoteReference w:customMarkFollows="1" w:id="5"/>
-              <w:t>Ubicación[4]</w:t>
+              <w:t>Ubicación[</w:t>
+            </w:r>
+            <w:proofErr w:type="gramEnd"/>
+            <w:r>
+              <w:rPr>
+                <w:rFonts w:ascii="Arial" w:hAnsi="Arial" w:cs="Arial"/>
+                <w:color w:val="FFFFFF" w:themeColor="background1"/>
+                <w:sz w:val="20"/>
+                <w:u w:val="single"/>
+              </w:rPr>
+              <w:t>4]</w:t>
             </w:r>
           </w:p>
         </w:tc>
@@ -501,7 +563,27 @@
                 <w:u w:val="single"/>
               </w:rPr>
               <w:footnoteReference w:customMarkFollows="1" w:id="6"/>
-              <w:t>Fecha de  Modificación[5]</w:t>
+              <w:t xml:space="preserve">Fecha </w:t>
+            </w:r>
+            <w:proofErr w:type="gramStart"/>
+            <w:r>
+              <w:rPr>
+                <w:rFonts w:ascii="Arial" w:hAnsi="Arial" w:cs="Arial"/>
+                <w:color w:val="FFFFFF" w:themeColor="background1"/>
+                <w:sz w:val="20"/>
+                <w:u w:val="single"/>
+              </w:rPr>
+              <w:t>de  Modificación</w:t>
+            </w:r>
+            <w:proofErr w:type="gramEnd"/>
+            <w:r>
+              <w:rPr>
+                <w:rFonts w:ascii="Arial" w:hAnsi="Arial" w:cs="Arial"/>
+                <w:color w:val="FFFFFF" w:themeColor="background1"/>
+                <w:sz w:val="20"/>
+                <w:u w:val="single"/>
+              </w:rPr>
+              <w:t>[5]</w:t>
             </w:r>
           </w:p>
         </w:tc>
@@ -664,6 +746,16 @@
                 <w:lang w:val="en-US"/>
               </w:rPr>
             </w:pPr>
+            <w:r>
+              <w:rPr>
+                <w:rFonts w:ascii="Calibri" w:hAnsi="Calibri" w:cs="Calibri"/>
+                <w:color w:val="000000"/>
+                <w:sz w:val="16"/>
+                <w:szCs w:val="16"/>
+                <w:lang w:val="en-US"/>
+              </w:rPr>
+              <w:t>06/08/2025</w:t>
+            </w:r>
           </w:p>
         </w:tc>
       </w:tr>
@@ -2600,15 +2692,7 @@
               <w:sz w:val="16"/>
               <w:szCs w:val="16"/>
             </w:rPr>
-            <w:t>0</w:t>
-          </w:r>
-          <w:r>
-            <w:rPr>
-              <w:rFonts w:ascii="Montserrat" w:hAnsi="Montserrat" w:cs="Arial"/>
-              <w:sz w:val="16"/>
-              <w:szCs w:val="16"/>
-            </w:rPr>
-            <w:t>7</w:t>
+            <w:t>28</w:t>
           </w:r>
           <w:r>
             <w:rPr>
@@ -2624,15 +2708,7 @@
               <w:sz w:val="16"/>
               <w:szCs w:val="16"/>
             </w:rPr>
-            <w:t>0</w:t>
-          </w:r>
-          <w:r>
-            <w:rPr>
-              <w:rFonts w:ascii="Montserrat" w:hAnsi="Montserrat" w:cs="Arial"/>
-              <w:sz w:val="16"/>
-              <w:szCs w:val="16"/>
-            </w:rPr>
-            <w:t>5</w:t>
+            <w:t>07</w:t>
           </w:r>
           <w:r>
             <w:rPr>
@@ -10314,12 +10390,7 @@
 </file>
 
 <file path=customXml/item1.xml><?xml version="1.0" encoding="utf-8"?>
-<?mso-contentType ?>
-<FormTemplates xmlns="http://schemas.microsoft.com/sharepoint/v3/contenttype/forms">
-  <Display>DocumentLibraryForm</Display>
-  <Edit>DocumentLibraryForm</Edit>
-  <New>DocumentLibraryForm</New>
-</FormTemplates>
+<b:Sources xmlns:b="http://schemas.openxmlformats.org/officeDocument/2006/bibliography" xmlns="http://schemas.openxmlformats.org/officeDocument/2006/bibliography" SelectedStyle="\APA.XSL" StyleName="APA"/>
 </file>
 
 <file path=customXml/item2.xml><?xml version="1.0" encoding="utf-8"?>
@@ -10495,7 +10566,12 @@
 </file>
 
 <file path=customXml/item3.xml><?xml version="1.0" encoding="utf-8"?>
-<b:Sources xmlns:b="http://schemas.openxmlformats.org/officeDocument/2006/bibliography" xmlns="http://schemas.openxmlformats.org/officeDocument/2006/bibliography" SelectedStyle="\APA.XSL" StyleName="APA"/>
+<?mso-contentType ?>
+<FormTemplates xmlns="http://schemas.microsoft.com/sharepoint/v3/contenttype/forms">
+  <Display>DocumentLibraryForm</Display>
+  <Edit>DocumentLibraryForm</Edit>
+  <New>DocumentLibraryForm</New>
+</FormTemplates>
 </file>
 
 <file path=customXml/item4.xml><?xml version="1.0" encoding="utf-8"?>
@@ -10509,9 +10585,9 @@
 </file>
 
 <file path=customXml/itemProps1.xml><?xml version="1.0" encoding="utf-8"?>
-<ds:datastoreItem xmlns:ds="http://schemas.openxmlformats.org/officeDocument/2006/customXml" ds:itemID="{9C830329-73C7-4937-916F-86CCFB47E2E9}">
+<ds:datastoreItem xmlns:ds="http://schemas.openxmlformats.org/officeDocument/2006/customXml" ds:itemID="{E9DA97BB-40CE-4A37-9B14-12BDFDEB3E54}">
   <ds:schemaRefs>
-    <ds:schemaRef ds:uri="http://schemas.microsoft.com/sharepoint/v3/contenttype/forms"/>
+    <ds:schemaRef ds:uri="http://schemas.openxmlformats.org/officeDocument/2006/bibliography"/>
   </ds:schemaRefs>
 </ds:datastoreItem>
 </file>
@@ -10536,9 +10612,9 @@
 </file>
 
 <file path=customXml/itemProps3.xml><?xml version="1.0" encoding="utf-8"?>
-<ds:datastoreItem xmlns:ds="http://schemas.openxmlformats.org/officeDocument/2006/customXml" ds:itemID="{E9DA97BB-40CE-4A37-9B14-12BDFDEB3E54}">
+<ds:datastoreItem xmlns:ds="http://schemas.openxmlformats.org/officeDocument/2006/customXml" ds:itemID="{9C830329-73C7-4937-916F-86CCFB47E2E9}">
   <ds:schemaRefs>
-    <ds:schemaRef ds:uri="http://schemas.openxmlformats.org/officeDocument/2006/bibliography"/>
+    <ds:schemaRef ds:uri="http://schemas.microsoft.com/sharepoint/v3/contenttype/forms"/>
   </ds:schemaRefs>
 </ds:datastoreItem>
 </file>

</xml_diff>